<commit_message>
quick task refactory, solve diverse bugs
</commit_message>
<xml_diff>
--- a/spec/Relationship between System Brain and OS Trigger Brain.docx
+++ b/spec/Relationship between System Brain and OS Trigger Brain.docx
@@ -78,6 +78,7 @@
       </w:pPr>
       <w:r>
         <w:rPr>
+          <w:noProof/>
           <w:lang w:val="en-US"/>
         </w:rPr>
         <w:drawing>
@@ -118,9 +119,70 @@
       </w:r>
     </w:p>
     <w:p>
+      <w:pPr>
+        <w:rPr>
+          <w:lang w:val="en-US"/>
+        </w:rPr>
+      </w:pPr>
+      <w:r>
+        <w:rPr>
+          <w:lang w:val="en-US"/>
+        </w:rPr>
+        <w:drawing>
+          <wp:inline distT="0" distB="0" distL="0" distR="0" wp14:anchorId="0DBBB2FD" wp14:editId="271443F8">
+            <wp:extent cx="7297168" cy="6268325"/>
+            <wp:effectExtent l="0" t="0" r="0" b="0"/>
+            <wp:docPr id="2050883331" name="Grafik 1"/>
+            <wp:cNvGraphicFramePr>
+              <a:graphicFrameLocks xmlns:a="http://schemas.openxmlformats.org/drawingml/2006/main" noChangeAspect="1"/>
+            </wp:cNvGraphicFramePr>
+            <a:graphic xmlns:a="http://schemas.openxmlformats.org/drawingml/2006/main">
+              <a:graphicData uri="http://schemas.openxmlformats.org/drawingml/2006/picture">
+                <pic:pic xmlns:pic="http://schemas.openxmlformats.org/drawingml/2006/picture">
+                  <pic:nvPicPr>
+                    <pic:cNvPr id="2050883331" name=""/>
+                    <pic:cNvPicPr/>
+                  </pic:nvPicPr>
+                  <pic:blipFill>
+                    <a:blip r:embed="rId6"/>
+                    <a:stretch>
+                      <a:fillRect/>
+                    </a:stretch>
+                  </pic:blipFill>
+                  <pic:spPr>
+                    <a:xfrm>
+                      <a:off x="0" y="0"/>
+                      <a:ext cx="7297168" cy="6268325"/>
+                    </a:xfrm>
+                    <a:prstGeom prst="rect">
+                      <a:avLst/>
+                    </a:prstGeom>
+                  </pic:spPr>
+                </pic:pic>
+              </a:graphicData>
+            </a:graphic>
+          </wp:inline>
+        </w:drawing>
+      </w:r>
+    </w:p>
+    <w:p>
+      <w:pPr>
+        <w:rPr>
+          <w:lang w:val="en-US"/>
+        </w:rPr>
+      </w:pPr>
+    </w:p>
+    <w:p>
+      <w:pPr>
+        <w:rPr>
+          <w:lang w:val="en-US"/>
+        </w:rPr>
+      </w:pPr>
+    </w:p>
+    <w:p>
       <w:r>
         <w:pict>
-          <v:rect id="_x0000_i1097" style="width:0;height:1.5pt" o:hralign="center" o:hrstd="t" o:hr="t" fillcolor="#a0a0a0" stroked="f"/>
+          <v:rect id="_x0000_i1025" style="width:0;height:1.5pt" o:hralign="center" o:hrstd="t" o:hr="t" fillcolor="#a0a0a0" stroked="f"/>
         </w:pict>
       </w:r>
     </w:p>
@@ -309,7 +371,7 @@
     <w:p>
       <w:r>
         <w:pict>
-          <v:rect id="_x0000_i1098" style="width:0;height:1.5pt" o:hralign="center" o:hrstd="t" o:hr="t" fillcolor="#a0a0a0" stroked="f"/>
+          <v:rect id="_x0000_i1026" style="width:0;height:1.5pt" o:hralign="center" o:hrstd="t" o:hr="t" fillcolor="#a0a0a0" stroked="f"/>
         </w:pict>
       </w:r>
     </w:p>
@@ -466,7 +528,7 @@
     <w:p>
       <w:r>
         <w:pict>
-          <v:rect id="_x0000_i1099" style="width:0;height:1.5pt" o:hralign="center" o:hrstd="t" o:hr="t" fillcolor="#a0a0a0" stroked="f"/>
+          <v:rect id="_x0000_i1027" style="width:0;height:1.5pt" o:hralign="center" o:hrstd="t" o:hr="t" fillcolor="#a0a0a0" stroked="f"/>
         </w:pict>
       </w:r>
     </w:p>
@@ -647,7 +709,7 @@
     <w:p>
       <w:r>
         <w:pict>
-          <v:rect id="_x0000_i1100" style="width:0;height:1.5pt" o:hralign="center" o:hrstd="t" o:hr="t" fillcolor="#a0a0a0" stroked="f"/>
+          <v:rect id="_x0000_i1028" style="width:0;height:1.5pt" o:hralign="center" o:hrstd="t" o:hr="t" fillcolor="#a0a0a0" stroked="f"/>
         </w:pict>
       </w:r>
     </w:p>
@@ -830,7 +892,7 @@
     <w:p>
       <w:r>
         <w:pict>
-          <v:rect id="_x0000_i1101" style="width:0;height:1.5pt" o:hralign="center" o:hrstd="t" o:hr="t" fillcolor="#a0a0a0" stroked="f"/>
+          <v:rect id="_x0000_i1029" style="width:0;height:1.5pt" o:hralign="center" o:hrstd="t" o:hr="t" fillcolor="#a0a0a0" stroked="f"/>
         </w:pict>
       </w:r>
     </w:p>
@@ -958,7 +1020,7 @@
     <w:p>
       <w:r>
         <w:pict>
-          <v:rect id="_x0000_i1102" style="width:0;height:1.5pt" o:hralign="center" o:hrstd="t" o:hr="t" fillcolor="#a0a0a0" stroked="f"/>
+          <v:rect id="_x0000_i1030" style="width:0;height:1.5pt" o:hralign="center" o:hrstd="t" o:hr="t" fillcolor="#a0a0a0" stroked="f"/>
         </w:pict>
       </w:r>
     </w:p>
@@ -1140,7 +1202,7 @@
     <w:p>
       <w:r>
         <w:pict>
-          <v:rect id="_x0000_i1103" style="width:0;height:1.5pt" o:hralign="center" o:hrstd="t" o:hr="t" fillcolor="#a0a0a0" stroked="f"/>
+          <v:rect id="_x0000_i1031" style="width:0;height:1.5pt" o:hralign="center" o:hrstd="t" o:hr="t" fillcolor="#a0a0a0" stroked="f"/>
         </w:pict>
       </w:r>
     </w:p>
@@ -1314,7 +1376,7 @@
     <w:p>
       <w:r>
         <w:pict>
-          <v:rect id="_x0000_i1104" style="width:0;height:1.5pt" o:hralign="center" o:hrstd="t" o:hr="t" fillcolor="#a0a0a0" stroked="f"/>
+          <v:rect id="_x0000_i1032" style="width:0;height:1.5pt" o:hralign="center" o:hrstd="t" o:hr="t" fillcolor="#a0a0a0" stroked="f"/>
         </w:pict>
       </w:r>
     </w:p>
@@ -1425,7 +1487,7 @@
     <w:p>
       <w:r>
         <w:pict>
-          <v:rect id="_x0000_i1105" style="width:0;height:1.5pt" o:hralign="center" o:hrstd="t" o:hr="t" fillcolor="#a0a0a0" stroked="f"/>
+          <v:rect id="_x0000_i1033" style="width:0;height:1.5pt" o:hralign="center" o:hrstd="t" o:hr="t" fillcolor="#a0a0a0" stroked="f"/>
         </w:pict>
       </w:r>
     </w:p>
@@ -1737,7 +1799,7 @@
     <w:p>
       <w:r>
         <w:pict>
-          <v:rect id="_x0000_i1106" style="width:0;height:1.5pt" o:hralign="center" o:hrstd="t" o:hr="t" fillcolor="#a0a0a0" stroked="f"/>
+          <v:rect id="_x0000_i1034" style="width:0;height:1.5pt" o:hralign="center" o:hrstd="t" o:hr="t" fillcolor="#a0a0a0" stroked="f"/>
         </w:pict>
       </w:r>
     </w:p>
@@ -1887,7 +1949,7 @@
     <w:p>
       <w:r>
         <w:pict>
-          <v:rect id="_x0000_i1107" style="width:0;height:1.5pt" o:hralign="center" o:hrstd="t" o:hr="t" fillcolor="#a0a0a0" stroked="f"/>
+          <v:rect id="_x0000_i1035" style="width:0;height:1.5pt" o:hralign="center" o:hrstd="t" o:hr="t" fillcolor="#a0a0a0" stroked="f"/>
         </w:pict>
       </w:r>
     </w:p>
@@ -1966,7 +2028,7 @@
     <w:p>
       <w:r>
         <w:pict>
-          <v:rect id="_x0000_i1108" style="width:0;height:1.5pt" o:hralign="center" o:hrstd="t" o:hr="t" fillcolor="#a0a0a0" stroked="f"/>
+          <v:rect id="_x0000_i1036" style="width:0;height:1.5pt" o:hralign="center" o:hrstd="t" o:hr="t" fillcolor="#a0a0a0" stroked="f"/>
         </w:pict>
       </w:r>
     </w:p>
@@ -4256,6 +4318,7 @@
   <w:style w:type="character" w:default="1" w:styleId="Absatz-Standardschriftart">
     <w:name w:val="Default Paragraph Font"/>
     <w:uiPriority w:val="1"/>
+    <w:semiHidden/>
     <w:unhideWhenUsed/>
   </w:style>
   <w:style w:type="table" w:default="1" w:styleId="NormaleTabelle">

</xml_diff>